<commit_message>
Updates to the Self-assessment questionnaire
</commit_message>
<xml_diff>
--- a/Documents/SQAP/Self_Assessment_Questionnaire.docx
+++ b/Documents/SQAP/Self_Assessment_Questionnaire.docx
@@ -4,21 +4,12 @@
   <w:body>
     <w:p>
       <w:pPr>
-        <w:pStyle w:val="style0"/>
-        <w:spacing w:after="0" w:before="0"/>
-        <w:ind w:hanging="0" w:left="0" w:right="1440"/>
-      </w:pPr>
-      <w:r>
-        <w:rPr/>
-      </w:r>
-    </w:p>
-    <w:p>
-      <w:pPr>
         <w:pStyle w:val="style2"/>
         <w:numPr>
           <w:ilvl w:val="1"/>
-          <w:numId w:val="1"/>
+          <w:numId w:val="2"/>
         </w:numPr>
+        <w:spacing w:after="120" w:before="240"/>
         <w:jc w:val="left"/>
       </w:pPr>
       <w:r>
@@ -31,27 +22,27 @@
     </w:p>
     <w:p>
       <w:pPr>
-        <w:pStyle w:val="style21"/>
-        <w:spacing w:after="0" w:before="0"/>
-        <w:ind w:hanging="0" w:left="0" w:right="1440"/>
-      </w:pPr>
-      <w:r>
-        <w:rPr/>
-      </w:r>
-    </w:p>
-    <w:p>
-      <w:pPr>
-        <w:pStyle w:val="style21"/>
-        <w:spacing w:after="0" w:before="0"/>
-        <w:ind w:hanging="0" w:left="0" w:right="1440"/>
-      </w:pPr>
-      <w:r>
-        <w:rPr/>
-      </w:r>
-    </w:p>
-    <w:p>
-      <w:pPr>
-        <w:pStyle w:val="style21"/>
+        <w:pStyle w:val="style22"/>
+        <w:spacing w:after="0" w:before="0"/>
+        <w:ind w:hanging="0" w:left="0" w:right="1440"/>
+      </w:pPr>
+      <w:r>
+        <w:rPr/>
+      </w:r>
+    </w:p>
+    <w:p>
+      <w:pPr>
+        <w:pStyle w:val="style22"/>
+        <w:spacing w:after="0" w:before="0"/>
+        <w:ind w:hanging="0" w:left="0" w:right="1440"/>
+      </w:pPr>
+      <w:r>
+        <w:rPr/>
+      </w:r>
+    </w:p>
+    <w:p>
+      <w:pPr>
+        <w:pStyle w:val="style22"/>
         <w:spacing w:after="0" w:before="0"/>
         <w:ind w:hanging="0" w:left="0" w:right="1440"/>
       </w:pPr>
@@ -62,7 +53,7 @@
     </w:p>
     <w:p>
       <w:pPr>
-        <w:pStyle w:val="style21"/>
+        <w:pStyle w:val="style22"/>
         <w:spacing w:after="0" w:before="0"/>
         <w:ind w:hanging="0" w:left="0" w:right="1440"/>
       </w:pPr>
@@ -74,7 +65,7 @@
     </w:p>
     <w:p>
       <w:pPr>
-        <w:pStyle w:val="style21"/>
+        <w:pStyle w:val="style22"/>
         <w:spacing w:after="0" w:before="0"/>
         <w:ind w:hanging="0" w:left="0" w:right="1440"/>
       </w:pPr>
@@ -90,17 +81,17 @@
     </w:p>
     <w:p>
       <w:pPr>
-        <w:pStyle w:val="style21"/>
-        <w:spacing w:after="0" w:before="0"/>
-        <w:ind w:hanging="0" w:left="0" w:right="1440"/>
-      </w:pPr>
-      <w:r>
-        <w:rPr/>
-      </w:r>
-    </w:p>
-    <w:p>
-      <w:pPr>
-        <w:pStyle w:val="style21"/>
+        <w:pStyle w:val="style22"/>
+        <w:spacing w:after="0" w:before="0"/>
+        <w:ind w:hanging="0" w:left="0" w:right="1440"/>
+      </w:pPr>
+      <w:r>
+        <w:rPr/>
+      </w:r>
+    </w:p>
+    <w:p>
+      <w:pPr>
+        <w:pStyle w:val="style22"/>
         <w:spacing w:after="0" w:before="0"/>
         <w:ind w:hanging="0" w:left="0" w:right="1440"/>
       </w:pPr>
@@ -111,7 +102,7 @@
     </w:p>
     <w:p>
       <w:pPr>
-        <w:pStyle w:val="style21"/>
+        <w:pStyle w:val="style22"/>
         <w:spacing w:after="0" w:before="0"/>
         <w:ind w:hanging="0" w:left="0" w:right="1440"/>
       </w:pPr>
@@ -123,7 +114,7 @@
     </w:p>
     <w:p>
       <w:pPr>
-        <w:pStyle w:val="style21"/>
+        <w:pStyle w:val="style22"/>
         <w:spacing w:after="0" w:before="0"/>
         <w:ind w:hanging="0" w:left="0" w:right="1440"/>
       </w:pPr>
@@ -135,28 +126,28 @@
     </w:p>
     <w:p>
       <w:pPr>
-        <w:pStyle w:val="style21"/>
-        <w:spacing w:after="0" w:before="0"/>
-        <w:ind w:hanging="0" w:left="0" w:right="1440"/>
-      </w:pPr>
-      <w:r>
-        <w:rPr/>
-      </w:r>
-    </w:p>
-    <w:p>
-      <w:pPr>
-        <w:pStyle w:val="style21"/>
-        <w:spacing w:after="0" w:before="0"/>
-        <w:ind w:hanging="0" w:left="0" w:right="1440"/>
-      </w:pPr>
-      <w:r>
-        <w:rPr/>
-        <w:t xml:space="preserve">3. Do your all team members have ready access to it? </w:t>
-      </w:r>
-    </w:p>
-    <w:p>
-      <w:pPr>
-        <w:pStyle w:val="style21"/>
+        <w:pStyle w:val="style22"/>
+        <w:spacing w:after="0" w:before="0"/>
+        <w:ind w:hanging="0" w:left="0" w:right="1440"/>
+      </w:pPr>
+      <w:r>
+        <w:rPr/>
+      </w:r>
+    </w:p>
+    <w:p>
+      <w:pPr>
+        <w:pStyle w:val="style22"/>
+        <w:spacing w:after="0" w:before="0"/>
+        <w:ind w:hanging="0" w:left="0" w:right="1440"/>
+      </w:pPr>
+      <w:r>
+        <w:rPr/>
+        <w:t xml:space="preserve">3. Do  all team members have ready access to it? </w:t>
+      </w:r>
+    </w:p>
+    <w:p>
+      <w:pPr>
+        <w:pStyle w:val="style22"/>
         <w:spacing w:after="0" w:before="0"/>
         <w:ind w:hanging="0" w:left="0" w:right="1440"/>
       </w:pPr>
@@ -168,7 +159,7 @@
     </w:p>
     <w:p>
       <w:pPr>
-        <w:pStyle w:val="style21"/>
+        <w:pStyle w:val="style22"/>
         <w:spacing w:after="0" w:before="0"/>
         <w:ind w:hanging="0" w:left="0" w:right="1440"/>
       </w:pPr>
@@ -180,17 +171,17 @@
     </w:p>
     <w:p>
       <w:pPr>
-        <w:pStyle w:val="style21"/>
-        <w:spacing w:after="0" w:before="0"/>
-        <w:ind w:hanging="0" w:left="0" w:right="1440"/>
-      </w:pPr>
-      <w:r>
-        <w:rPr/>
-      </w:r>
-    </w:p>
-    <w:p>
-      <w:pPr>
-        <w:pStyle w:val="style21"/>
+        <w:pStyle w:val="style22"/>
+        <w:spacing w:after="0" w:before="0"/>
+        <w:ind w:hanging="0" w:left="0" w:right="1440"/>
+      </w:pPr>
+      <w:r>
+        <w:rPr/>
+      </w:r>
+    </w:p>
+    <w:p>
+      <w:pPr>
+        <w:pStyle w:val="style22"/>
         <w:spacing w:after="0" w:before="0"/>
         <w:ind w:hanging="0" w:left="0" w:right="1440"/>
       </w:pPr>
@@ -201,7 +192,7 @@
     </w:p>
     <w:p>
       <w:pPr>
-        <w:pStyle w:val="style21"/>
+        <w:pStyle w:val="style22"/>
         <w:spacing w:after="0" w:before="0"/>
         <w:ind w:hanging="0" w:left="0" w:right="1440"/>
       </w:pPr>
@@ -213,7 +204,7 @@
     </w:p>
     <w:p>
       <w:pPr>
-        <w:pStyle w:val="style21"/>
+        <w:pStyle w:val="style22"/>
         <w:spacing w:after="0" w:before="0"/>
         <w:ind w:hanging="0" w:left="0" w:right="1440"/>
       </w:pPr>
@@ -225,7 +216,7 @@
     </w:p>
     <w:p>
       <w:pPr>
-        <w:pStyle w:val="style21"/>
+        <w:pStyle w:val="style22"/>
         <w:spacing w:after="0" w:before="0"/>
         <w:ind w:hanging="0" w:left="0" w:right="1440"/>
       </w:pPr>
@@ -246,7 +237,7 @@
     </w:p>
     <w:p>
       <w:pPr>
-        <w:pStyle w:val="style21"/>
+        <w:pStyle w:val="style22"/>
         <w:spacing w:after="0" w:before="0"/>
         <w:ind w:hanging="0" w:left="0" w:right="1440"/>
       </w:pPr>
@@ -258,23 +249,23 @@
     </w:p>
     <w:p>
       <w:pPr>
-        <w:pStyle w:val="style21"/>
-        <w:spacing w:after="0" w:before="0"/>
-        <w:ind w:hanging="0" w:left="0" w:right="1440"/>
-      </w:pPr>
-      <w:r>
-        <w:rPr/>
-      </w:r>
-    </w:p>
-    <w:p>
-      <w:pPr>
-        <w:pStyle w:val="style0"/>
-        <w:spacing w:after="0" w:before="0"/>
-        <w:ind w:hanging="0" w:left="0" w:right="1440"/>
-      </w:pPr>
-      <w:r>
-        <w:rPr/>
-        <w:t xml:space="preserve">6. Rate the degree if </w:t>
+        <w:pStyle w:val="style22"/>
+        <w:spacing w:after="0" w:before="0"/>
+        <w:ind w:hanging="0" w:left="0" w:right="1440"/>
+      </w:pPr>
+      <w:r>
+        <w:rPr/>
+      </w:r>
+    </w:p>
+    <w:p>
+      <w:pPr>
+        <w:pStyle w:val="style0"/>
+        <w:spacing w:after="0" w:before="0"/>
+        <w:ind w:hanging="0" w:left="0" w:right="1440"/>
+      </w:pPr>
+      <w:r>
+        <w:rPr/>
+        <w:t xml:space="preserve">6. Rate the degree of </w:t>
       </w:r>
       <w:r>
         <w:rPr>
@@ -289,7 +280,7 @@
     </w:p>
     <w:p>
       <w:pPr>
-        <w:pStyle w:val="style21"/>
+        <w:pStyle w:val="style22"/>
         <w:spacing w:after="0" w:before="0"/>
         <w:ind w:hanging="0" w:left="0" w:right="1440"/>
       </w:pPr>
@@ -301,28 +292,28 @@
     </w:p>
     <w:p>
       <w:pPr>
-        <w:pStyle w:val="style21"/>
-        <w:spacing w:after="0" w:before="0"/>
-        <w:ind w:hanging="0" w:left="0" w:right="1440"/>
-      </w:pPr>
-      <w:r>
-        <w:rPr/>
-      </w:r>
-    </w:p>
-    <w:p>
-      <w:pPr>
-        <w:pStyle w:val="style0"/>
-        <w:spacing w:after="0" w:before="0"/>
-        <w:ind w:hanging="0" w:left="0" w:right="1440"/>
-      </w:pPr>
-      <w:r>
-        <w:rPr/>
-        <w:t xml:space="preserve">7. Rate the degree the documented quality assurance plan being adhered to? </w:t>
-      </w:r>
-    </w:p>
-    <w:p>
-      <w:pPr>
-        <w:pStyle w:val="style21"/>
+        <w:pStyle w:val="style22"/>
+        <w:spacing w:after="0" w:before="0"/>
+        <w:ind w:hanging="0" w:left="0" w:right="1440"/>
+      </w:pPr>
+      <w:r>
+        <w:rPr/>
+      </w:r>
+    </w:p>
+    <w:p>
+      <w:pPr>
+        <w:pStyle w:val="style0"/>
+        <w:spacing w:after="0" w:before="0"/>
+        <w:ind w:hanging="0" w:left="0" w:right="1440"/>
+      </w:pPr>
+      <w:r>
+        <w:rPr/>
+        <w:t xml:space="preserve">7. Rate the degree the documented quality assurance plan is being adhered to? </w:t>
+      </w:r>
+    </w:p>
+    <w:p>
+      <w:pPr>
+        <w:pStyle w:val="style22"/>
         <w:spacing w:after="0" w:before="0"/>
         <w:ind w:hanging="0" w:left="0" w:right="1440"/>
       </w:pPr>
@@ -334,17 +325,17 @@
     </w:p>
     <w:p>
       <w:pPr>
-        <w:pStyle w:val="style21"/>
-        <w:spacing w:after="0" w:before="0"/>
-        <w:ind w:hanging="0" w:left="0" w:right="1440"/>
-      </w:pPr>
-      <w:r>
-        <w:rPr/>
-      </w:r>
-    </w:p>
-    <w:p>
-      <w:pPr>
-        <w:pStyle w:val="style21"/>
+        <w:pStyle w:val="style22"/>
+        <w:spacing w:after="0" w:before="0"/>
+        <w:ind w:hanging="0" w:left="0" w:right="1440"/>
+      </w:pPr>
+      <w:r>
+        <w:rPr/>
+      </w:r>
+    </w:p>
+    <w:p>
+      <w:pPr>
+        <w:pStyle w:val="style22"/>
         <w:spacing w:after="0" w:before="0"/>
         <w:ind w:hanging="0" w:left="0" w:right="1440"/>
       </w:pPr>
@@ -355,7 +346,7 @@
     </w:p>
     <w:p>
       <w:pPr>
-        <w:pStyle w:val="style21"/>
+        <w:pStyle w:val="style22"/>
         <w:spacing w:after="0" w:before="0"/>
         <w:ind w:hanging="0" w:left="0" w:right="1440"/>
       </w:pPr>
@@ -367,7 +358,7 @@
     </w:p>
     <w:p>
       <w:pPr>
-        <w:pStyle w:val="style21"/>
+        <w:pStyle w:val="style22"/>
         <w:spacing w:after="0" w:before="0"/>
         <w:ind w:hanging="0" w:left="0" w:right="1440"/>
       </w:pPr>
@@ -379,7 +370,7 @@
     </w:p>
     <w:p>
       <w:pPr>
-        <w:pStyle w:val="style21"/>
+        <w:pStyle w:val="style22"/>
         <w:spacing w:after="0" w:before="0"/>
         <w:ind w:hanging="0" w:left="0" w:right="1440"/>
       </w:pPr>
@@ -400,7 +391,7 @@
     </w:p>
     <w:p>
       <w:pPr>
-        <w:pStyle w:val="style21"/>
+        <w:pStyle w:val="style22"/>
         <w:spacing w:after="0" w:before="0"/>
         <w:ind w:hanging="0" w:left="0" w:right="1440"/>
       </w:pPr>
@@ -412,7 +403,7 @@
     </w:p>
     <w:p>
       <w:pPr>
-        <w:pStyle w:val="style21"/>
+        <w:pStyle w:val="style22"/>
         <w:spacing w:after="0" w:before="0"/>
         <w:ind w:hanging="0" w:left="0" w:right="1440"/>
       </w:pPr>
@@ -433,7 +424,7 @@
     </w:p>
     <w:p>
       <w:pPr>
-        <w:pStyle w:val="style21"/>
+        <w:pStyle w:val="style22"/>
         <w:spacing w:after="0" w:before="0"/>
         <w:ind w:hanging="0" w:left="0" w:right="1440"/>
       </w:pPr>
@@ -445,7 +436,7 @@
     </w:p>
     <w:p>
       <w:pPr>
-        <w:pStyle w:val="style21"/>
+        <w:pStyle w:val="style22"/>
         <w:spacing w:after="0" w:before="0"/>
         <w:ind w:hanging="0" w:left="0" w:right="1440"/>
       </w:pPr>
@@ -478,7 +469,7 @@
     </w:p>
     <w:p>
       <w:pPr>
-        <w:pStyle w:val="style21"/>
+        <w:pStyle w:val="style22"/>
         <w:spacing w:after="0" w:before="0"/>
         <w:ind w:hanging="0" w:left="0" w:right="1440"/>
       </w:pPr>
@@ -490,7 +481,7 @@
     </w:p>
     <w:p>
       <w:pPr>
-        <w:pStyle w:val="style21"/>
+        <w:pStyle w:val="style22"/>
         <w:spacing w:after="0" w:before="0"/>
         <w:ind w:hanging="0" w:left="0" w:right="1440"/>
       </w:pPr>
@@ -502,7 +493,7 @@
     </w:p>
     <w:p>
       <w:pPr>
-        <w:pStyle w:val="style21"/>
+        <w:pStyle w:val="style22"/>
         <w:spacing w:after="0" w:before="0"/>
         <w:ind w:hanging="0" w:left="0" w:right="1440"/>
       </w:pPr>
@@ -535,7 +526,7 @@
     </w:p>
     <w:p>
       <w:pPr>
-        <w:pStyle w:val="style21"/>
+        <w:pStyle w:val="style22"/>
         <w:spacing w:after="0" w:before="0"/>
         <w:ind w:hanging="0" w:left="0" w:right="1440"/>
       </w:pPr>
@@ -547,7 +538,7 @@
     </w:p>
     <w:p>
       <w:pPr>
-        <w:pStyle w:val="style21"/>
+        <w:pStyle w:val="style22"/>
         <w:spacing w:after="0" w:before="0"/>
         <w:ind w:hanging="0" w:left="0" w:right="1440"/>
       </w:pPr>
@@ -559,7 +550,7 @@
     </w:p>
     <w:p>
       <w:pPr>
-        <w:pStyle w:val="style21"/>
+        <w:pStyle w:val="style22"/>
         <w:spacing w:after="0" w:before="0"/>
         <w:ind w:hanging="0" w:left="0" w:right="1440"/>
       </w:pPr>
@@ -581,7 +572,7 @@
     </w:p>
     <w:p>
       <w:pPr>
-        <w:pStyle w:val="style21"/>
+        <w:pStyle w:val="style22"/>
         <w:spacing w:after="0" w:before="0"/>
         <w:ind w:hanging="0" w:left="0" w:right="1440"/>
       </w:pPr>
@@ -593,7 +584,7 @@
     </w:p>
     <w:p>
       <w:pPr>
-        <w:pStyle w:val="style21"/>
+        <w:pStyle w:val="style22"/>
         <w:spacing w:after="0" w:before="0"/>
         <w:ind w:hanging="0" w:left="0" w:right="1440"/>
       </w:pPr>
@@ -605,7 +596,7 @@
     </w:p>
     <w:p>
       <w:pPr>
-        <w:pStyle w:val="style21"/>
+        <w:pStyle w:val="style22"/>
         <w:spacing w:after="0" w:before="0"/>
         <w:ind w:hanging="0" w:left="0" w:right="1440"/>
       </w:pPr>
@@ -626,7 +617,7 @@
     </w:p>
     <w:p>
       <w:pPr>
-        <w:pStyle w:val="style21"/>
+        <w:pStyle w:val="style22"/>
         <w:spacing w:after="0" w:before="0"/>
         <w:ind w:hanging="0" w:left="0" w:right="1440"/>
       </w:pPr>
@@ -638,7 +629,7 @@
     </w:p>
     <w:p>
       <w:pPr>
-        <w:pStyle w:val="style21"/>
+        <w:pStyle w:val="style22"/>
         <w:spacing w:after="0" w:before="0"/>
         <w:ind w:hanging="0" w:left="0" w:right="1440"/>
       </w:pPr>
@@ -650,7 +641,7 @@
     </w:p>
     <w:p>
       <w:pPr>
-        <w:pStyle w:val="style21"/>
+        <w:pStyle w:val="style22"/>
         <w:spacing w:after="0" w:before="0"/>
         <w:ind w:hanging="0" w:left="0" w:right="1440"/>
       </w:pPr>
@@ -671,7 +662,7 @@
     </w:p>
     <w:p>
       <w:pPr>
-        <w:pStyle w:val="style21"/>
+        <w:pStyle w:val="style22"/>
         <w:spacing w:after="0" w:before="0"/>
         <w:ind w:hanging="0" w:left="0" w:right="1440"/>
       </w:pPr>
@@ -683,7 +674,7 @@
     </w:p>
     <w:p>
       <w:pPr>
-        <w:pStyle w:val="style21"/>
+        <w:pStyle w:val="style22"/>
         <w:spacing w:after="0" w:before="0"/>
         <w:ind w:hanging="0" w:left="0" w:right="1440"/>
       </w:pPr>
@@ -695,17 +686,17 @@
     </w:p>
     <w:p>
       <w:pPr>
-        <w:pStyle w:val="style21"/>
-        <w:spacing w:after="0" w:before="0"/>
-        <w:ind w:hanging="0" w:left="0" w:right="1440"/>
-      </w:pPr>
-      <w:r>
-        <w:rPr/>
-      </w:r>
-    </w:p>
-    <w:p>
-      <w:pPr>
-        <w:pStyle w:val="style21"/>
+        <w:pStyle w:val="style22"/>
+        <w:spacing w:after="0" w:before="0"/>
+        <w:ind w:hanging="0" w:left="0" w:right="1440"/>
+      </w:pPr>
+      <w:r>
+        <w:rPr/>
+      </w:r>
+    </w:p>
+    <w:p>
+      <w:pPr>
+        <w:pStyle w:val="style22"/>
         <w:spacing w:after="0" w:before="0"/>
         <w:ind w:hanging="0" w:left="0" w:right="1440"/>
       </w:pPr>
@@ -716,7 +707,7 @@
     </w:p>
     <w:p>
       <w:pPr>
-        <w:pStyle w:val="style21"/>
+        <w:pStyle w:val="style22"/>
         <w:spacing w:after="0" w:before="0"/>
         <w:ind w:hanging="0" w:left="0" w:right="1440"/>
       </w:pPr>
@@ -728,7 +719,7 @@
     </w:p>
     <w:p>
       <w:pPr>
-        <w:pStyle w:val="style21"/>
+        <w:pStyle w:val="style22"/>
         <w:spacing w:after="0" w:before="0"/>
         <w:ind w:hanging="0" w:left="0" w:right="1440"/>
       </w:pPr>
@@ -740,17 +731,17 @@
     </w:p>
     <w:p>
       <w:pPr>
-        <w:pStyle w:val="style21"/>
-        <w:spacing w:after="0" w:before="0"/>
-        <w:ind w:hanging="0" w:left="0" w:right="1440"/>
-      </w:pPr>
-      <w:r>
-        <w:rPr/>
-      </w:r>
-    </w:p>
-    <w:p>
-      <w:pPr>
-        <w:pStyle w:val="style21"/>
+        <w:pStyle w:val="style22"/>
+        <w:spacing w:after="0" w:before="0"/>
+        <w:ind w:hanging="0" w:left="0" w:right="1440"/>
+      </w:pPr>
+      <w:r>
+        <w:rPr/>
+      </w:r>
+    </w:p>
+    <w:p>
+      <w:pPr>
+        <w:pStyle w:val="style22"/>
         <w:spacing w:after="0" w:before="0"/>
         <w:ind w:hanging="0" w:left="0" w:right="1440"/>
       </w:pPr>
@@ -761,7 +752,7 @@
     </w:p>
     <w:p>
       <w:pPr>
-        <w:pStyle w:val="style21"/>
+        <w:pStyle w:val="style22"/>
         <w:spacing w:after="0" w:before="0"/>
         <w:ind w:hanging="0" w:left="0" w:right="1440"/>
       </w:pPr>
@@ -773,7 +764,7 @@
     </w:p>
     <w:p>
       <w:pPr>
-        <w:pStyle w:val="style21"/>
+        <w:pStyle w:val="style22"/>
         <w:spacing w:after="0" w:before="0"/>
         <w:ind w:hanging="0" w:left="0" w:right="1440"/>
       </w:pPr>
@@ -785,12 +776,302 @@
     </w:p>
     <w:p>
       <w:pPr>
-        <w:pStyle w:val="style21"/>
-        <w:spacing w:after="0" w:before="0"/>
-        <w:ind w:hanging="0" w:left="0" w:right="1440"/>
-      </w:pPr>
-      <w:r>
-        <w:rPr/>
+        <w:pStyle w:val="style22"/>
+        <w:spacing w:after="0" w:before="0"/>
+        <w:ind w:hanging="0" w:left="0" w:right="1440"/>
+      </w:pPr>
+      <w:r>
+        <w:rPr/>
+      </w:r>
+    </w:p>
+    <w:p>
+      <w:pPr>
+        <w:pStyle w:val="style22"/>
+        <w:spacing w:after="0" w:before="0"/>
+        <w:ind w:hanging="0" w:left="0" w:right="1440"/>
+      </w:pPr>
+      <w:r>
+        <w:rPr/>
+        <w:t xml:space="preserve">18. Do you have design reviews? </w:t>
+      </w:r>
+    </w:p>
+    <w:p>
+      <w:pPr>
+        <w:pStyle w:val="style22"/>
+        <w:spacing w:after="0" w:before="0"/>
+        <w:ind w:hanging="0" w:left="0" w:right="1440"/>
+      </w:pPr>
+      <w:r>
+        <w:rPr/>
+        <w:tab/>
+        <w:t xml:space="preserve">Yes </w:t>
+      </w:r>
+    </w:p>
+    <w:p>
+      <w:pPr>
+        <w:pStyle w:val="style22"/>
+        <w:spacing w:after="0" w:before="0"/>
+        <w:ind w:hanging="0" w:left="0" w:right="1440"/>
+      </w:pPr>
+      <w:r>
+        <w:rPr/>
+        <w:tab/>
+        <w:t>No</w:t>
+      </w:r>
+    </w:p>
+    <w:p>
+      <w:pPr>
+        <w:pStyle w:val="style22"/>
+        <w:spacing w:after="0" w:before="0"/>
+        <w:ind w:hanging="0" w:left="0" w:right="1440"/>
+      </w:pPr>
+      <w:r>
+        <w:rPr/>
+      </w:r>
+    </w:p>
+    <w:p>
+      <w:pPr>
+        <w:pStyle w:val="style22"/>
+        <w:spacing w:after="0" w:before="0"/>
+        <w:ind w:hanging="0" w:left="0" w:right="1440"/>
+      </w:pPr>
+      <w:r>
+        <w:rPr/>
+        <w:t xml:space="preserve">19. Do you have procedures for changes to the design? </w:t>
+      </w:r>
+    </w:p>
+    <w:p>
+      <w:pPr>
+        <w:pStyle w:val="style22"/>
+        <w:spacing w:after="0" w:before="0"/>
+        <w:ind w:hanging="0" w:left="0" w:right="1440"/>
+      </w:pPr>
+      <w:r>
+        <w:rPr/>
+        <w:tab/>
+        <w:t>Yes</w:t>
+      </w:r>
+    </w:p>
+    <w:p>
+      <w:pPr>
+        <w:pStyle w:val="style22"/>
+        <w:spacing w:after="0" w:before="0"/>
+        <w:ind w:hanging="0" w:left="0" w:right="1440"/>
+      </w:pPr>
+      <w:r>
+        <w:rPr/>
+        <w:tab/>
+        <w:t>No</w:t>
+      </w:r>
+    </w:p>
+    <w:p>
+      <w:pPr>
+        <w:pStyle w:val="style22"/>
+        <w:spacing w:after="0" w:before="0"/>
+        <w:ind w:hanging="0" w:left="0" w:right="1440"/>
+      </w:pPr>
+      <w:r>
+        <w:rPr/>
+      </w:r>
+    </w:p>
+    <w:p>
+      <w:pPr>
+        <w:pStyle w:val="style22"/>
+        <w:spacing w:after="0" w:before="0"/>
+        <w:ind w:hanging="0" w:left="0" w:right="1440"/>
+      </w:pPr>
+      <w:r>
+        <w:rPr/>
+        <w:t xml:space="preserve">20. Do you have procedures for keeping track (i.e. where they are latest level or version, status, etc.) of various parts as they are being developed? </w:t>
+      </w:r>
+    </w:p>
+    <w:p>
+      <w:pPr>
+        <w:pStyle w:val="style22"/>
+        <w:spacing w:after="0" w:before="0"/>
+        <w:ind w:hanging="0" w:left="0" w:right="1440"/>
+      </w:pPr>
+      <w:r>
+        <w:rPr/>
+        <w:tab/>
+        <w:t>Yes</w:t>
+      </w:r>
+    </w:p>
+    <w:p>
+      <w:pPr>
+        <w:pStyle w:val="style22"/>
+        <w:spacing w:after="0" w:before="0"/>
+        <w:ind w:hanging="0" w:left="0" w:right="1440"/>
+      </w:pPr>
+      <w:r>
+        <w:rPr/>
+        <w:tab/>
+        <w:t xml:space="preserve">No </w:t>
+      </w:r>
+    </w:p>
+    <w:p>
+      <w:pPr>
+        <w:pStyle w:val="style22"/>
+        <w:spacing w:after="0" w:before="0"/>
+        <w:ind w:hanging="0" w:left="0" w:right="1440"/>
+      </w:pPr>
+      <w:r>
+        <w:rPr/>
+      </w:r>
+    </w:p>
+    <w:p>
+      <w:pPr>
+        <w:pStyle w:val="style0"/>
+        <w:spacing w:after="0" w:before="0"/>
+        <w:ind w:hanging="0" w:left="0" w:right="1440"/>
+      </w:pPr>
+      <w:r>
+        <w:rPr/>
+        <w:t>21. Do you have procedures for what to do when defects are discovered?</w:t>
+      </w:r>
+    </w:p>
+    <w:p>
+      <w:pPr>
+        <w:pStyle w:val="style0"/>
+        <w:spacing w:after="0" w:before="0"/>
+        <w:ind w:hanging="0" w:left="0" w:right="1440"/>
+      </w:pPr>
+      <w:r>
+        <w:rPr/>
+        <w:t xml:space="preserve"> </w:t>
+      </w:r>
+      <w:r>
+        <w:rPr/>
+        <w:tab/>
+        <w:t xml:space="preserve">Yes </w:t>
+      </w:r>
+    </w:p>
+    <w:p>
+      <w:pPr>
+        <w:pStyle w:val="style0"/>
+        <w:spacing w:after="0" w:before="0"/>
+        <w:ind w:hanging="0" w:left="0" w:right="1440"/>
+      </w:pPr>
+      <w:r>
+        <w:rPr/>
+        <w:t xml:space="preserve"> </w:t>
+      </w:r>
+      <w:r>
+        <w:rPr/>
+        <w:tab/>
+        <w:t xml:space="preserve">No </w:t>
+      </w:r>
+    </w:p>
+    <w:p>
+      <w:pPr>
+        <w:pStyle w:val="style0"/>
+        <w:spacing w:after="0" w:before="0"/>
+        <w:ind w:hanging="0" w:left="0" w:right="1440"/>
+      </w:pPr>
+      <w:r>
+        <w:rPr/>
+      </w:r>
+    </w:p>
+    <w:p>
+      <w:pPr>
+        <w:pStyle w:val="style0"/>
+        <w:spacing w:after="0" w:before="0"/>
+        <w:ind w:hanging="0" w:left="0" w:right="1440"/>
+      </w:pPr>
+      <w:r>
+        <w:rPr/>
+        <w:t>22. Please rate you satisfaction with the team leader</w:t>
+      </w:r>
+    </w:p>
+    <w:p>
+      <w:pPr>
+        <w:pStyle w:val="style0"/>
+        <w:spacing w:after="0" w:before="0"/>
+        <w:ind w:hanging="0" w:left="0" w:right="1440"/>
+      </w:pPr>
+      <w:r>
+        <w:rPr/>
+        <w:tab/>
+        <w:t>1 2 3 4 5 6 7 8 9 10</w:t>
+      </w:r>
+    </w:p>
+    <w:p>
+      <w:pPr>
+        <w:pStyle w:val="style0"/>
+        <w:spacing w:after="0" w:before="0"/>
+        <w:ind w:hanging="0" w:left="0" w:right="1440"/>
+      </w:pPr>
+      <w:r>
+        <w:rPr/>
+      </w:r>
+    </w:p>
+    <w:p>
+      <w:pPr>
+        <w:pStyle w:val="style0"/>
+        <w:spacing w:after="0" w:before="0"/>
+        <w:ind w:hanging="0" w:left="0" w:right="1440"/>
+      </w:pPr>
+      <w:r>
+        <w:rPr/>
+        <w:t>23. Please rate your satisfaction with the participation of other team members</w:t>
+      </w:r>
+    </w:p>
+    <w:p>
+      <w:pPr>
+        <w:pStyle w:val="style0"/>
+        <w:spacing w:after="0" w:before="0"/>
+        <w:ind w:hanging="0" w:left="0" w:right="1440"/>
+      </w:pPr>
+      <w:r>
+        <w:rPr/>
+        <w:t xml:space="preserve"> </w:t>
+      </w:r>
+      <w:r>
+        <w:rPr/>
+        <w:tab/>
+        <w:t>1 2 3 4 5 6 7 8 9 10</w:t>
+      </w:r>
+    </w:p>
+    <w:p>
+      <w:pPr>
+        <w:pStyle w:val="style0"/>
+        <w:spacing w:after="0" w:before="0"/>
+        <w:ind w:hanging="0" w:left="0" w:right="1440"/>
+      </w:pPr>
+      <w:r>
+        <w:rPr/>
+      </w:r>
+    </w:p>
+    <w:p>
+      <w:pPr>
+        <w:pStyle w:val="style0"/>
+        <w:spacing w:after="0" w:before="0"/>
+        <w:ind w:hanging="0" w:left="0" w:right="1440"/>
+      </w:pPr>
+      <w:r>
+        <w:rPr/>
+        <w:t>23. Please rate your satisfaction with how the project went</w:t>
+      </w:r>
+    </w:p>
+    <w:p>
+      <w:pPr>
+        <w:pStyle w:val="style0"/>
+        <w:spacing w:after="0" w:before="0"/>
+        <w:ind w:hanging="0" w:left="0" w:right="1440"/>
+      </w:pPr>
+      <w:r>
+        <w:rPr/>
+        <w:t xml:space="preserve"> </w:t>
+      </w:r>
+      <w:r>
+        <w:rPr/>
+        <w:tab/>
+      </w:r>
+      <w:bookmarkStart w:id="0" w:name="__DdeLink__87_588751922"/>
+      <w:bookmarkEnd w:id="0"/>
+      <w:r>
+        <w:rPr/>
+        <w:t>1 2 3 4 5 6 7 8 9 10</w:t>
       </w:r>
     </w:p>
     <w:sectPr>
@@ -800,6 +1081,7 @@
       <w:pgNumType w:fmt="decimal"/>
       <w:formProt w:val="false"/>
       <w:textDirection w:val="lrTb"/>
+      <w:docGrid w:charSpace="0" w:linePitch="240" w:type="default"/>
     </w:sectPr>
   </w:body>
 </w:document>
@@ -926,8 +1208,586 @@
       </w:pPr>
     </w:lvl>
   </w:abstractNum>
+  <w:abstractNum w:abstractNumId="2">
+    <w:lvl w:ilvl="0">
+      <w:start w:val="1"/>
+      <w:numFmt w:val="none"/>
+      <w:suff w:val="nothing"/>
+      <w:lvlText w:val=""/>
+      <w:lvlJc w:val="left"/>
+      <w:pPr>
+        <w:tabs>
+          <w:tab w:pos="432" w:val="num"/>
+        </w:tabs>
+        <w:ind w:hanging="432" w:left="432"/>
+      </w:pPr>
+    </w:lvl>
+    <w:lvl w:ilvl="1">
+      <w:start w:val="1"/>
+      <w:numFmt w:val="none"/>
+      <w:suff w:val="nothing"/>
+      <w:lvlText w:val=""/>
+      <w:lvlJc w:val="left"/>
+      <w:pPr>
+        <w:tabs>
+          <w:tab w:pos="576" w:val="num"/>
+        </w:tabs>
+        <w:ind w:hanging="576" w:left="576"/>
+      </w:pPr>
+    </w:lvl>
+    <w:lvl w:ilvl="2">
+      <w:start w:val="1"/>
+      <w:numFmt w:val="none"/>
+      <w:suff w:val="nothing"/>
+      <w:lvlText w:val=""/>
+      <w:lvlJc w:val="left"/>
+      <w:pPr>
+        <w:tabs>
+          <w:tab w:pos="720" w:val="num"/>
+        </w:tabs>
+        <w:ind w:hanging="720" w:left="720"/>
+      </w:pPr>
+    </w:lvl>
+    <w:lvl w:ilvl="3">
+      <w:start w:val="1"/>
+      <w:numFmt w:val="none"/>
+      <w:suff w:val="nothing"/>
+      <w:lvlText w:val=""/>
+      <w:lvlJc w:val="left"/>
+      <w:pPr>
+        <w:tabs>
+          <w:tab w:pos="864" w:val="num"/>
+        </w:tabs>
+        <w:ind w:hanging="864" w:left="864"/>
+      </w:pPr>
+    </w:lvl>
+    <w:lvl w:ilvl="4">
+      <w:start w:val="1"/>
+      <w:numFmt w:val="none"/>
+      <w:suff w:val="nothing"/>
+      <w:lvlText w:val=""/>
+      <w:lvlJc w:val="left"/>
+      <w:pPr>
+        <w:tabs>
+          <w:tab w:pos="1008" w:val="num"/>
+        </w:tabs>
+        <w:ind w:hanging="1008" w:left="1008"/>
+      </w:pPr>
+    </w:lvl>
+    <w:lvl w:ilvl="5">
+      <w:start w:val="1"/>
+      <w:numFmt w:val="none"/>
+      <w:suff w:val="nothing"/>
+      <w:lvlText w:val=""/>
+      <w:lvlJc w:val="left"/>
+      <w:pPr>
+        <w:tabs>
+          <w:tab w:pos="1152" w:val="num"/>
+        </w:tabs>
+        <w:ind w:hanging="1152" w:left="1152"/>
+      </w:pPr>
+    </w:lvl>
+    <w:lvl w:ilvl="6">
+      <w:start w:val="1"/>
+      <w:numFmt w:val="none"/>
+      <w:suff w:val="nothing"/>
+      <w:lvlText w:val=""/>
+      <w:lvlJc w:val="left"/>
+      <w:pPr>
+        <w:tabs>
+          <w:tab w:pos="1296" w:val="num"/>
+        </w:tabs>
+        <w:ind w:hanging="1296" w:left="1296"/>
+      </w:pPr>
+    </w:lvl>
+    <w:lvl w:ilvl="7">
+      <w:start w:val="1"/>
+      <w:numFmt w:val="none"/>
+      <w:suff w:val="nothing"/>
+      <w:lvlText w:val=""/>
+      <w:lvlJc w:val="left"/>
+      <w:pPr>
+        <w:tabs>
+          <w:tab w:pos="1440" w:val="num"/>
+        </w:tabs>
+        <w:ind w:hanging="1440" w:left="1440"/>
+      </w:pPr>
+    </w:lvl>
+    <w:lvl w:ilvl="8">
+      <w:start w:val="1"/>
+      <w:numFmt w:val="none"/>
+      <w:suff w:val="nothing"/>
+      <w:lvlText w:val=""/>
+      <w:lvlJc w:val="left"/>
+      <w:pPr>
+        <w:tabs>
+          <w:tab w:pos="1584" w:val="num"/>
+        </w:tabs>
+        <w:ind w:hanging="1584" w:left="1584"/>
+      </w:pPr>
+    </w:lvl>
+  </w:abstractNum>
+  <w:abstractNum w:abstractNumId="3">
+    <w:lvl w:ilvl="0">
+      <w:start w:val="21"/>
+      <w:numFmt w:val="decimal"/>
+      <w:lvlText w:val="%1."/>
+      <w:lvlJc w:val="left"/>
+      <w:pPr>
+        <w:tabs>
+          <w:tab w:pos="720" w:val="num"/>
+        </w:tabs>
+        <w:ind w:hanging="360" w:left="720"/>
+      </w:pPr>
+      <w:rPr/>
+    </w:lvl>
+    <w:lvl w:ilvl="1">
+      <w:start w:val="1"/>
+      <w:numFmt w:val="decimal"/>
+      <w:lvlText w:val="%2."/>
+      <w:lvlJc w:val="left"/>
+      <w:pPr>
+        <w:tabs>
+          <w:tab w:pos="1080" w:val="num"/>
+        </w:tabs>
+        <w:ind w:hanging="360" w:left="1080"/>
+      </w:pPr>
+    </w:lvl>
+    <w:lvl w:ilvl="2">
+      <w:start w:val="1"/>
+      <w:numFmt w:val="decimal"/>
+      <w:lvlText w:val="%3."/>
+      <w:lvlJc w:val="left"/>
+      <w:pPr>
+        <w:tabs>
+          <w:tab w:pos="1440" w:val="num"/>
+        </w:tabs>
+        <w:ind w:hanging="360" w:left="1440"/>
+      </w:pPr>
+    </w:lvl>
+    <w:lvl w:ilvl="3">
+      <w:start w:val="1"/>
+      <w:numFmt w:val="decimal"/>
+      <w:lvlText w:val="%4."/>
+      <w:lvlJc w:val="left"/>
+      <w:pPr>
+        <w:tabs>
+          <w:tab w:pos="1800" w:val="num"/>
+        </w:tabs>
+        <w:ind w:hanging="360" w:left="1800"/>
+      </w:pPr>
+    </w:lvl>
+    <w:lvl w:ilvl="4">
+      <w:start w:val="1"/>
+      <w:numFmt w:val="decimal"/>
+      <w:lvlText w:val="%5."/>
+      <w:lvlJc w:val="left"/>
+      <w:pPr>
+        <w:tabs>
+          <w:tab w:pos="2160" w:val="num"/>
+        </w:tabs>
+        <w:ind w:hanging="360" w:left="2160"/>
+      </w:pPr>
+    </w:lvl>
+    <w:lvl w:ilvl="5">
+      <w:start w:val="1"/>
+      <w:numFmt w:val="decimal"/>
+      <w:lvlText w:val="%6."/>
+      <w:lvlJc w:val="left"/>
+      <w:pPr>
+        <w:tabs>
+          <w:tab w:pos="2520" w:val="num"/>
+        </w:tabs>
+        <w:ind w:hanging="360" w:left="2520"/>
+      </w:pPr>
+    </w:lvl>
+    <w:lvl w:ilvl="6">
+      <w:start w:val="1"/>
+      <w:numFmt w:val="decimal"/>
+      <w:lvlText w:val="%7."/>
+      <w:lvlJc w:val="left"/>
+      <w:pPr>
+        <w:tabs>
+          <w:tab w:pos="2880" w:val="num"/>
+        </w:tabs>
+        <w:ind w:hanging="360" w:left="2880"/>
+      </w:pPr>
+    </w:lvl>
+    <w:lvl w:ilvl="7">
+      <w:start w:val="1"/>
+      <w:numFmt w:val="decimal"/>
+      <w:lvlText w:val="%8."/>
+      <w:lvlJc w:val="left"/>
+      <w:pPr>
+        <w:tabs>
+          <w:tab w:pos="3240" w:val="num"/>
+        </w:tabs>
+        <w:ind w:hanging="360" w:left="3240"/>
+      </w:pPr>
+    </w:lvl>
+    <w:lvl w:ilvl="8">
+      <w:start w:val="1"/>
+      <w:numFmt w:val="decimal"/>
+      <w:lvlText w:val="%9."/>
+      <w:lvlJc w:val="left"/>
+      <w:pPr>
+        <w:tabs>
+          <w:tab w:pos="3600" w:val="num"/>
+        </w:tabs>
+        <w:ind w:hanging="360" w:left="3600"/>
+      </w:pPr>
+    </w:lvl>
+  </w:abstractNum>
+  <w:abstractNum w:abstractNumId="4">
+    <w:lvl w:ilvl="0">
+      <w:start w:val="22"/>
+      <w:numFmt w:val="decimal"/>
+      <w:lvlText w:val="%1."/>
+      <w:lvlJc w:val="left"/>
+      <w:pPr>
+        <w:tabs>
+          <w:tab w:pos="720" w:val="num"/>
+        </w:tabs>
+        <w:ind w:hanging="360" w:left="720"/>
+      </w:pPr>
+      <w:rPr/>
+    </w:lvl>
+    <w:lvl w:ilvl="1">
+      <w:start w:val="1"/>
+      <w:numFmt w:val="decimal"/>
+      <w:lvlText w:val="%2."/>
+      <w:lvlJc w:val="left"/>
+      <w:pPr>
+        <w:tabs>
+          <w:tab w:pos="1080" w:val="num"/>
+        </w:tabs>
+        <w:ind w:hanging="360" w:left="1080"/>
+      </w:pPr>
+    </w:lvl>
+    <w:lvl w:ilvl="2">
+      <w:start w:val="1"/>
+      <w:numFmt w:val="decimal"/>
+      <w:lvlText w:val="%3."/>
+      <w:lvlJc w:val="left"/>
+      <w:pPr>
+        <w:tabs>
+          <w:tab w:pos="1440" w:val="num"/>
+        </w:tabs>
+        <w:ind w:hanging="360" w:left="1440"/>
+      </w:pPr>
+    </w:lvl>
+    <w:lvl w:ilvl="3">
+      <w:start w:val="1"/>
+      <w:numFmt w:val="decimal"/>
+      <w:lvlText w:val="%4."/>
+      <w:lvlJc w:val="left"/>
+      <w:pPr>
+        <w:tabs>
+          <w:tab w:pos="1800" w:val="num"/>
+        </w:tabs>
+        <w:ind w:hanging="360" w:left="1800"/>
+      </w:pPr>
+    </w:lvl>
+    <w:lvl w:ilvl="4">
+      <w:start w:val="1"/>
+      <w:numFmt w:val="decimal"/>
+      <w:lvlText w:val="%5."/>
+      <w:lvlJc w:val="left"/>
+      <w:pPr>
+        <w:tabs>
+          <w:tab w:pos="2160" w:val="num"/>
+        </w:tabs>
+        <w:ind w:hanging="360" w:left="2160"/>
+      </w:pPr>
+    </w:lvl>
+    <w:lvl w:ilvl="5">
+      <w:start w:val="1"/>
+      <w:numFmt w:val="decimal"/>
+      <w:lvlText w:val="%6."/>
+      <w:lvlJc w:val="left"/>
+      <w:pPr>
+        <w:tabs>
+          <w:tab w:pos="2520" w:val="num"/>
+        </w:tabs>
+        <w:ind w:hanging="360" w:left="2520"/>
+      </w:pPr>
+    </w:lvl>
+    <w:lvl w:ilvl="6">
+      <w:start w:val="1"/>
+      <w:numFmt w:val="decimal"/>
+      <w:lvlText w:val="%7."/>
+      <w:lvlJc w:val="left"/>
+      <w:pPr>
+        <w:tabs>
+          <w:tab w:pos="2880" w:val="num"/>
+        </w:tabs>
+        <w:ind w:hanging="360" w:left="2880"/>
+      </w:pPr>
+    </w:lvl>
+    <w:lvl w:ilvl="7">
+      <w:start w:val="1"/>
+      <w:numFmt w:val="decimal"/>
+      <w:lvlText w:val="%8."/>
+      <w:lvlJc w:val="left"/>
+      <w:pPr>
+        <w:tabs>
+          <w:tab w:pos="3240" w:val="num"/>
+        </w:tabs>
+        <w:ind w:hanging="360" w:left="3240"/>
+      </w:pPr>
+    </w:lvl>
+    <w:lvl w:ilvl="8">
+      <w:start w:val="1"/>
+      <w:numFmt w:val="decimal"/>
+      <w:lvlText w:val="%9."/>
+      <w:lvlJc w:val="left"/>
+      <w:pPr>
+        <w:tabs>
+          <w:tab w:pos="3600" w:val="num"/>
+        </w:tabs>
+        <w:ind w:hanging="360" w:left="3600"/>
+      </w:pPr>
+    </w:lvl>
+  </w:abstractNum>
+  <w:abstractNum w:abstractNumId="5">
+    <w:lvl w:ilvl="0">
+      <w:start w:val="23"/>
+      <w:numFmt w:val="decimal"/>
+      <w:lvlText w:val="%1."/>
+      <w:lvlJc w:val="left"/>
+      <w:pPr>
+        <w:tabs>
+          <w:tab w:pos="720" w:val="num"/>
+        </w:tabs>
+        <w:ind w:hanging="360" w:left="720"/>
+      </w:pPr>
+      <w:rPr/>
+    </w:lvl>
+    <w:lvl w:ilvl="1">
+      <w:start w:val="1"/>
+      <w:numFmt w:val="decimal"/>
+      <w:lvlText w:val="%2."/>
+      <w:lvlJc w:val="left"/>
+      <w:pPr>
+        <w:tabs>
+          <w:tab w:pos="1080" w:val="num"/>
+        </w:tabs>
+        <w:ind w:hanging="360" w:left="1080"/>
+      </w:pPr>
+    </w:lvl>
+    <w:lvl w:ilvl="2">
+      <w:start w:val="1"/>
+      <w:numFmt w:val="decimal"/>
+      <w:lvlText w:val="%3."/>
+      <w:lvlJc w:val="left"/>
+      <w:pPr>
+        <w:tabs>
+          <w:tab w:pos="1440" w:val="num"/>
+        </w:tabs>
+        <w:ind w:hanging="360" w:left="1440"/>
+      </w:pPr>
+    </w:lvl>
+    <w:lvl w:ilvl="3">
+      <w:start w:val="1"/>
+      <w:numFmt w:val="decimal"/>
+      <w:lvlText w:val="%4."/>
+      <w:lvlJc w:val="left"/>
+      <w:pPr>
+        <w:tabs>
+          <w:tab w:pos="1800" w:val="num"/>
+        </w:tabs>
+        <w:ind w:hanging="360" w:left="1800"/>
+      </w:pPr>
+    </w:lvl>
+    <w:lvl w:ilvl="4">
+      <w:start w:val="1"/>
+      <w:numFmt w:val="decimal"/>
+      <w:lvlText w:val="%5."/>
+      <w:lvlJc w:val="left"/>
+      <w:pPr>
+        <w:tabs>
+          <w:tab w:pos="2160" w:val="num"/>
+        </w:tabs>
+        <w:ind w:hanging="360" w:left="2160"/>
+      </w:pPr>
+    </w:lvl>
+    <w:lvl w:ilvl="5">
+      <w:start w:val="1"/>
+      <w:numFmt w:val="decimal"/>
+      <w:lvlText w:val="%6."/>
+      <w:lvlJc w:val="left"/>
+      <w:pPr>
+        <w:tabs>
+          <w:tab w:pos="2520" w:val="num"/>
+        </w:tabs>
+        <w:ind w:hanging="360" w:left="2520"/>
+      </w:pPr>
+    </w:lvl>
+    <w:lvl w:ilvl="6">
+      <w:start w:val="1"/>
+      <w:numFmt w:val="decimal"/>
+      <w:lvlText w:val="%7."/>
+      <w:lvlJc w:val="left"/>
+      <w:pPr>
+        <w:tabs>
+          <w:tab w:pos="2880" w:val="num"/>
+        </w:tabs>
+        <w:ind w:hanging="360" w:left="2880"/>
+      </w:pPr>
+    </w:lvl>
+    <w:lvl w:ilvl="7">
+      <w:start w:val="1"/>
+      <w:numFmt w:val="decimal"/>
+      <w:lvlText w:val="%8."/>
+      <w:lvlJc w:val="left"/>
+      <w:pPr>
+        <w:tabs>
+          <w:tab w:pos="3240" w:val="num"/>
+        </w:tabs>
+        <w:ind w:hanging="360" w:left="3240"/>
+      </w:pPr>
+    </w:lvl>
+    <w:lvl w:ilvl="8">
+      <w:start w:val="1"/>
+      <w:numFmt w:val="decimal"/>
+      <w:lvlText w:val="%9."/>
+      <w:lvlJc w:val="left"/>
+      <w:pPr>
+        <w:tabs>
+          <w:tab w:pos="3600" w:val="num"/>
+        </w:tabs>
+        <w:ind w:hanging="360" w:left="3600"/>
+      </w:pPr>
+    </w:lvl>
+  </w:abstractNum>
+  <w:abstractNum w:abstractNumId="6">
+    <w:lvl w:ilvl="0">
+      <w:start w:val="23"/>
+      <w:numFmt w:val="decimal"/>
+      <w:lvlText w:val="%1."/>
+      <w:lvlJc w:val="left"/>
+      <w:pPr>
+        <w:tabs>
+          <w:tab w:pos="720" w:val="num"/>
+        </w:tabs>
+        <w:ind w:hanging="360" w:left="720"/>
+      </w:pPr>
+      <w:rPr/>
+    </w:lvl>
+    <w:lvl w:ilvl="1">
+      <w:start w:val="1"/>
+      <w:numFmt w:val="decimal"/>
+      <w:lvlText w:val="%2."/>
+      <w:lvlJc w:val="left"/>
+      <w:pPr>
+        <w:tabs>
+          <w:tab w:pos="1080" w:val="num"/>
+        </w:tabs>
+        <w:ind w:hanging="360" w:left="1080"/>
+      </w:pPr>
+    </w:lvl>
+    <w:lvl w:ilvl="2">
+      <w:start w:val="1"/>
+      <w:numFmt w:val="decimal"/>
+      <w:lvlText w:val="%3."/>
+      <w:lvlJc w:val="left"/>
+      <w:pPr>
+        <w:tabs>
+          <w:tab w:pos="1440" w:val="num"/>
+        </w:tabs>
+        <w:ind w:hanging="360" w:left="1440"/>
+      </w:pPr>
+    </w:lvl>
+    <w:lvl w:ilvl="3">
+      <w:start w:val="1"/>
+      <w:numFmt w:val="decimal"/>
+      <w:lvlText w:val="%4."/>
+      <w:lvlJc w:val="left"/>
+      <w:pPr>
+        <w:tabs>
+          <w:tab w:pos="1800" w:val="num"/>
+        </w:tabs>
+        <w:ind w:hanging="360" w:left="1800"/>
+      </w:pPr>
+    </w:lvl>
+    <w:lvl w:ilvl="4">
+      <w:start w:val="1"/>
+      <w:numFmt w:val="decimal"/>
+      <w:lvlText w:val="%5."/>
+      <w:lvlJc w:val="left"/>
+      <w:pPr>
+        <w:tabs>
+          <w:tab w:pos="2160" w:val="num"/>
+        </w:tabs>
+        <w:ind w:hanging="360" w:left="2160"/>
+      </w:pPr>
+    </w:lvl>
+    <w:lvl w:ilvl="5">
+      <w:start w:val="1"/>
+      <w:numFmt w:val="decimal"/>
+      <w:lvlText w:val="%6."/>
+      <w:lvlJc w:val="left"/>
+      <w:pPr>
+        <w:tabs>
+          <w:tab w:pos="2520" w:val="num"/>
+        </w:tabs>
+        <w:ind w:hanging="360" w:left="2520"/>
+      </w:pPr>
+    </w:lvl>
+    <w:lvl w:ilvl="6">
+      <w:start w:val="1"/>
+      <w:numFmt w:val="decimal"/>
+      <w:lvlText w:val="%7."/>
+      <w:lvlJc w:val="left"/>
+      <w:pPr>
+        <w:tabs>
+          <w:tab w:pos="2880" w:val="num"/>
+        </w:tabs>
+        <w:ind w:hanging="360" w:left="2880"/>
+      </w:pPr>
+    </w:lvl>
+    <w:lvl w:ilvl="7">
+      <w:start w:val="1"/>
+      <w:numFmt w:val="decimal"/>
+      <w:lvlText w:val="%8."/>
+      <w:lvlJc w:val="left"/>
+      <w:pPr>
+        <w:tabs>
+          <w:tab w:pos="3240" w:val="num"/>
+        </w:tabs>
+        <w:ind w:hanging="360" w:left="3240"/>
+      </w:pPr>
+    </w:lvl>
+    <w:lvl w:ilvl="8">
+      <w:start w:val="1"/>
+      <w:numFmt w:val="decimal"/>
+      <w:lvlText w:val="%9."/>
+      <w:lvlJc w:val="left"/>
+      <w:pPr>
+        <w:tabs>
+          <w:tab w:pos="3600" w:val="num"/>
+        </w:tabs>
+        <w:ind w:hanging="360" w:left="3600"/>
+      </w:pPr>
+    </w:lvl>
+  </w:abstractNum>
   <w:num w:numId="1">
     <w:abstractNumId w:val="1"/>
+  </w:num>
+  <w:num w:numId="2">
+    <w:abstractNumId w:val="2"/>
+  </w:num>
+  <w:num w:numId="3">
+    <w:abstractNumId w:val="3"/>
+  </w:num>
+  <w:num w:numId="4">
+    <w:abstractNumId w:val="4"/>
+  </w:num>
+  <w:num w:numId="5">
+    <w:abstractNumId w:val="5"/>
+  </w:num>
+  <w:num w:numId="6">
+    <w:abstractNumId w:val="6"/>
   </w:num>
 </w:numbering>
 </file>
@@ -946,7 +1806,7 @@
     </w:pPr>
     <w:rPr>
       <w:rFonts w:ascii="Times New Roman" w:cs="Arial Unicode MS" w:eastAsia="Arial Unicode MS" w:hAnsi="Times New Roman"/>
-      <w:color w:val="auto"/>
+      <w:color w:val="00000A"/>
       <w:sz w:val="24"/>
       <w:szCs w:val="24"/>
       <w:lang w:bidi="hi-IN" w:eastAsia="zh-CN" w:val="en-US"/>
@@ -954,8 +1814,8 @@
   </w:style>
   <w:style w:styleId="style2" w:type="paragraph">
     <w:name w:val="Heading 2"/>
-    <w:basedOn w:val="style16"/>
-    <w:next w:val="style17"/>
+    <w:basedOn w:val="style17"/>
+    <w:next w:val="style18"/>
     <w:pPr>
       <w:numPr>
         <w:ilvl w:val="1"/>
@@ -974,9 +1834,13 @@
   </w:style>
   <w:style w:styleId="style4" w:type="paragraph">
     <w:name w:val="Heading 4"/>
-    <w:basedOn w:val="style16"/>
-    <w:next w:val="style17"/>
+    <w:basedOn w:val="style17"/>
+    <w:next w:val="style18"/>
     <w:pPr>
+      <w:numPr>
+        <w:ilvl w:val="3"/>
+        <w:numId w:val="1"/>
+      </w:numPr>
       <w:outlineLvl w:val="3"/>
     </w:pPr>
     <w:rPr>
@@ -994,10 +1858,15 @@
       <w:rFonts w:ascii="OpenSymbol" w:cs="OpenSymbol" w:eastAsia="OpenSymbol" w:hAnsi="OpenSymbol"/>
     </w:rPr>
   </w:style>
-  <w:style w:styleId="style16" w:type="paragraph">
+  <w:style w:styleId="style16" w:type="character">
+    <w:name w:val="Numbering Symbols"/>
+    <w:next w:val="style16"/>
+    <w:rPr/>
+  </w:style>
+  <w:style w:styleId="style17" w:type="paragraph">
     <w:name w:val="Heading"/>
     <w:basedOn w:val="style0"/>
-    <w:next w:val="style17"/>
+    <w:next w:val="style18"/>
     <w:pPr>
       <w:keepNext/>
       <w:spacing w:after="120" w:before="240"/>
@@ -1008,26 +1877,26 @@
       <w:szCs w:val="28"/>
     </w:rPr>
   </w:style>
-  <w:style w:styleId="style17" w:type="paragraph">
+  <w:style w:styleId="style18" w:type="paragraph">
     <w:name w:val="Text body"/>
     <w:basedOn w:val="style0"/>
-    <w:next w:val="style17"/>
+    <w:next w:val="style18"/>
     <w:pPr>
       <w:spacing w:after="120" w:before="0"/>
     </w:pPr>
     <w:rPr/>
   </w:style>
-  <w:style w:styleId="style18" w:type="paragraph">
+  <w:style w:styleId="style19" w:type="paragraph">
     <w:name w:val="List"/>
-    <w:basedOn w:val="style17"/>
-    <w:next w:val="style18"/>
+    <w:basedOn w:val="style18"/>
+    <w:next w:val="style19"/>
     <w:pPr/>
     <w:rPr/>
   </w:style>
-  <w:style w:styleId="style19" w:type="paragraph">
+  <w:style w:styleId="style20" w:type="paragraph">
     <w:name w:val="Caption"/>
     <w:basedOn w:val="style0"/>
-    <w:next w:val="style19"/>
+    <w:next w:val="style20"/>
     <w:pPr>
       <w:suppressLineNumbers/>
       <w:spacing w:after="120" w:before="120"/>
@@ -1039,28 +1908,28 @@
       <w:szCs w:val="24"/>
     </w:rPr>
   </w:style>
-  <w:style w:styleId="style20" w:type="paragraph">
+  <w:style w:styleId="style21" w:type="paragraph">
     <w:name w:val="Index"/>
     <w:basedOn w:val="style0"/>
-    <w:next w:val="style20"/>
+    <w:next w:val="style21"/>
     <w:pPr>
       <w:suppressLineNumbers/>
     </w:pPr>
     <w:rPr/>
   </w:style>
-  <w:style w:styleId="style21" w:type="paragraph">
+  <w:style w:styleId="style22" w:type="paragraph">
     <w:name w:val="List Contents"/>
     <w:basedOn w:val="style0"/>
-    <w:next w:val="style21"/>
+    <w:next w:val="style22"/>
     <w:pPr>
       <w:ind w:hanging="0" w:left="567" w:right="0"/>
     </w:pPr>
     <w:rPr/>
   </w:style>
-  <w:style w:styleId="style22" w:type="paragraph">
+  <w:style w:styleId="style23" w:type="paragraph">
     <w:name w:val="List Heading"/>
     <w:basedOn w:val="style0"/>
-    <w:next w:val="style21"/>
+    <w:next w:val="style22"/>
     <w:pPr>
       <w:ind w:hanging="0" w:left="0" w:right="0"/>
     </w:pPr>

</xml_diff>